<commit_message>
Final Report Capstone three
</commit_message>
<xml_diff>
--- a/CapstoneTwo_RUL_predict/reports/Final Report_capstonetwo.docx
+++ b/CapstoneTwo_RUL_predict/reports/Final Report_capstonetwo.docx
@@ -149,19 +149,7 @@
           <w:szCs w:val="28"/>
           <w14:ligatures w14:val="standardContextual"/>
         </w:rPr>
-        <w:t>Objectives</w:t>
-      </w:r>
-      <w:r>
-        <w:rPr>
-          <w:rFonts w:eastAsiaTheme="minorHAnsi" w:cs="Times New Roman"/>
-          <w:bCs/>
-          <w:color w:val="auto"/>
-          <w:kern w:val="2"/>
-          <w:sz w:val="28"/>
-          <w:szCs w:val="28"/>
-          <w14:ligatures w14:val="standardContextual"/>
-        </w:rPr>
-        <w:t>:</w:t>
+        <w:t>Objectives:</w:t>
       </w:r>
     </w:p>
     <w:p>
@@ -320,8 +308,9 @@
           <w:lang w:bidi="hi-IN"/>
           <w14:ligatures w14:val="none"/>
         </w:rPr>
-        <w:t>The dataset is built by I</w:t>
-      </w:r>
+        <w:t xml:space="preserve">The dataset is built by Ignacio </w:t>
+      </w:r>
+      <w:proofErr w:type="spellStart"/>
       <w:r>
         <w:rPr>
           <w:rFonts w:ascii="Times New Roman" w:eastAsia="Times New Roman" w:hAnsi="Times New Roman" w:cs="Times New Roman"/>
@@ -329,26 +318,7 @@
           <w:lang w:bidi="hi-IN"/>
           <w14:ligatures w14:val="none"/>
         </w:rPr>
-        <w:t xml:space="preserve">gnacio </w:t>
-      </w:r>
-      <w:proofErr w:type="spellStart"/>
-      <w:r>
-        <w:rPr>
-          <w:rFonts w:ascii="Times New Roman" w:eastAsia="Times New Roman" w:hAnsi="Times New Roman" w:cs="Times New Roman"/>
-          <w:kern w:val="0"/>
-          <w:lang w:bidi="hi-IN"/>
-          <w14:ligatures w14:val="none"/>
-        </w:rPr>
-        <w:t>V</w:t>
-      </w:r>
-      <w:r>
-        <w:rPr>
-          <w:rFonts w:ascii="Times New Roman" w:eastAsia="Times New Roman" w:hAnsi="Times New Roman" w:cs="Times New Roman"/>
-          <w:kern w:val="0"/>
-          <w:lang w:bidi="hi-IN"/>
-          <w14:ligatures w14:val="none"/>
-        </w:rPr>
-        <w:t>inuales</w:t>
+        <w:t>Vinuales</w:t>
       </w:r>
       <w:proofErr w:type="spellEnd"/>
       <w:r>
@@ -843,19 +813,7 @@
               <w:rPr>
                 <w:rFonts w:ascii="Times New Roman" w:hAnsi="Times New Roman" w:cs="Times New Roman"/>
               </w:rPr>
-              <w:t xml:space="preserve">ime in seconds that takes the voltage to reach its </w:t>
-            </w:r>
-            <w:r>
-              <w:rPr>
-                <w:rFonts w:ascii="Times New Roman" w:hAnsi="Times New Roman" w:cs="Times New Roman"/>
-              </w:rPr>
-              <w:t>minimum</w:t>
-            </w:r>
-            <w:r>
-              <w:rPr>
-                <w:rFonts w:ascii="Times New Roman" w:hAnsi="Times New Roman" w:cs="Times New Roman"/>
-              </w:rPr>
-              <w:t xml:space="preserve"> value in one discharge cycle.</w:t>
+              <w:t>ime in seconds that takes the voltage to reach its minimum value in one discharge cycle.</w:t>
             </w:r>
           </w:p>
         </w:tc>
@@ -1525,19 +1483,7 @@
               <w:rPr>
                 <w:rFonts w:ascii="Times New Roman" w:hAnsi="Times New Roman" w:cs="Times New Roman"/>
               </w:rPr>
-              <w:t xml:space="preserve">emaining </w:t>
-            </w:r>
-            <w:r>
-              <w:rPr>
-                <w:rFonts w:ascii="Times New Roman" w:hAnsi="Times New Roman" w:cs="Times New Roman"/>
-              </w:rPr>
-              <w:t>useful</w:t>
-            </w:r>
-            <w:r>
-              <w:rPr>
-                <w:rFonts w:ascii="Times New Roman" w:hAnsi="Times New Roman" w:cs="Times New Roman"/>
-              </w:rPr>
-              <w:t xml:space="preserve"> li</w:t>
+              <w:t>emaining useful li</w:t>
             </w:r>
             <w:r>
               <w:rPr>
@@ -1549,19 +1495,7 @@
               <w:rPr>
                 <w:rFonts w:ascii="Times New Roman" w:hAnsi="Times New Roman" w:cs="Times New Roman"/>
               </w:rPr>
-              <w:t xml:space="preserve"> in terms of number of remaining charge </w:t>
-            </w:r>
-            <w:r>
-              <w:rPr>
-                <w:rFonts w:ascii="Times New Roman" w:hAnsi="Times New Roman" w:cs="Times New Roman"/>
-              </w:rPr>
-              <w:t>discharge</w:t>
-            </w:r>
-            <w:r>
-              <w:rPr>
-                <w:rFonts w:ascii="Times New Roman" w:hAnsi="Times New Roman" w:cs="Times New Roman"/>
-              </w:rPr>
-              <w:t xml:space="preserve"> cycles before the SOH goes below threshold.</w:t>
+              <w:t xml:space="preserve"> in terms of number of remaining charge discharge cycles before the SOH goes below threshold.</w:t>
             </w:r>
           </w:p>
         </w:tc>
@@ -2680,18 +2614,18 @@
           <w:noProof/>
         </w:rPr>
         <w:drawing>
-          <wp:anchor distT="0" distB="0" distL="114300" distR="114300" simplePos="0" relativeHeight="251718656" behindDoc="0" locked="0" layoutInCell="1" allowOverlap="1" wp14:anchorId="157D30E3" wp14:editId="6AB027F3">
+          <wp:anchor distT="0" distB="0" distL="114300" distR="114300" simplePos="0" relativeHeight="251721728" behindDoc="0" locked="0" layoutInCell="1" allowOverlap="1" wp14:anchorId="385C1301" wp14:editId="2483C31E">
             <wp:simplePos x="0" y="0"/>
             <wp:positionH relativeFrom="column">
-              <wp:posOffset>673100</wp:posOffset>
+              <wp:posOffset>317500</wp:posOffset>
             </wp:positionH>
             <wp:positionV relativeFrom="paragraph">
-              <wp:posOffset>1004570</wp:posOffset>
+              <wp:posOffset>988695</wp:posOffset>
             </wp:positionV>
-            <wp:extent cx="4533900" cy="2200910"/>
-            <wp:effectExtent l="0" t="0" r="0" b="8890"/>
+            <wp:extent cx="4851400" cy="2256155"/>
+            <wp:effectExtent l="0" t="0" r="6350" b="0"/>
             <wp:wrapTopAndBottom/>
-            <wp:docPr id="990346145" name="Picture 1" descr="A graph and a chart&#10;&#10;Description automatically generated"/>
+            <wp:docPr id="1562959352" name="Picture 1" descr="A comparison of a graph&#10;&#10;Description automatically generated"/>
             <wp:cNvGraphicFramePr>
               <a:graphicFrameLocks xmlns:a="http://schemas.openxmlformats.org/drawingml/2006/main" noChangeAspect="1"/>
             </wp:cNvGraphicFramePr>
@@ -2699,7 +2633,7 @@
               <a:graphicData uri="http://schemas.openxmlformats.org/drawingml/2006/picture">
                 <pic:pic xmlns:pic="http://schemas.openxmlformats.org/drawingml/2006/picture">
                   <pic:nvPicPr>
-                    <pic:cNvPr id="990346145" name="Picture 1" descr="A graph and a chart&#10;&#10;Description automatically generated"/>
+                    <pic:cNvPr id="1562959352" name="Picture 1" descr="A comparison of a graph&#10;&#10;Description automatically generated"/>
                     <pic:cNvPicPr/>
                   </pic:nvPicPr>
                   <pic:blipFill>
@@ -2717,7 +2651,7 @@
                   <pic:spPr>
                     <a:xfrm>
                       <a:off x="0" y="0"/>
-                      <a:ext cx="4533900" cy="2200910"/>
+                      <a:ext cx="4851400" cy="2256155"/>
                     </a:xfrm>
                     <a:prstGeom prst="rect">
                       <a:avLst/>
@@ -2742,7 +2676,7 @@
         <mc:AlternateContent>
           <mc:Choice Requires="wps">
             <w:drawing>
-              <wp:anchor distT="0" distB="0" distL="114300" distR="114300" simplePos="0" relativeHeight="251670528" behindDoc="0" locked="0" layoutInCell="1" allowOverlap="1" wp14:anchorId="3CE887A1" wp14:editId="6B4C852D">
+              <wp:anchor distT="0" distB="0" distL="114300" distR="114300" simplePos="0" relativeHeight="251670528" behindDoc="0" locked="0" layoutInCell="1" allowOverlap="1" wp14:anchorId="3CE887A1" wp14:editId="0D5B4B33">
                 <wp:simplePos x="0" y="0"/>
                 <wp:positionH relativeFrom="column">
                   <wp:posOffset>358775</wp:posOffset>
@@ -2910,6 +2844,16 @@
     </w:p>
     <w:p>
       <w:pPr>
+        <w:keepNext/>
+        <w:ind w:firstLine="360"/>
+        <w:jc w:val="both"/>
+        <w:rPr>
+          <w:rFonts w:ascii="Times New Roman" w:hAnsi="Times New Roman" w:cs="Times New Roman"/>
+        </w:rPr>
+      </w:pPr>
+    </w:p>
+    <w:p>
+      <w:pPr>
         <w:ind w:firstLine="360"/>
         <w:rPr>
           <w:rFonts w:ascii="Times New Roman" w:hAnsi="Times New Roman" w:cs="Times New Roman"/>
@@ -3017,19 +2961,7 @@
         <w:rPr>
           <w:rFonts w:ascii="Times New Roman" w:hAnsi="Times New Roman" w:cs="Times New Roman"/>
         </w:rPr>
-        <w:t xml:space="preserve">" to visualize </w:t>
-      </w:r>
-      <w:r>
-        <w:rPr>
-          <w:rFonts w:ascii="Times New Roman" w:hAnsi="Times New Roman" w:cs="Times New Roman"/>
-        </w:rPr>
-        <w:t>its</w:t>
-      </w:r>
-      <w:r>
-        <w:rPr>
-          <w:rFonts w:ascii="Times New Roman" w:hAnsi="Times New Roman" w:cs="Times New Roman"/>
-        </w:rPr>
-        <w:t xml:space="preserve"> correlation with other features</w:t>
+        <w:t>" to visualize its correlation with other features</w:t>
       </w:r>
       <w:r>
         <w:rPr>
@@ -3539,15 +3471,6 @@
         <w:rPr>
           <w:rFonts w:ascii="Times New Roman" w:hAnsi="Times New Roman" w:cs="Times New Roman"/>
         </w:rPr>
-        <w:t>U</w:t>
-      </w:r>
-      <w:r>
-        <w:t xml:space="preserve"> </w:t>
-      </w:r>
-      <w:r>
-        <w:rPr>
-          <w:rFonts w:ascii="Times New Roman" w:hAnsi="Times New Roman" w:cs="Times New Roman"/>
-        </w:rPr>
         <w:t xml:space="preserve">By employing </w:t>
       </w:r>
       <w:proofErr w:type="spellStart"/>
@@ -3693,22 +3616,8 @@
         <w:rPr>
           <w:rFonts w:ascii="Times New Roman" w:hAnsi="Times New Roman" w:cs="Times New Roman"/>
         </w:rPr>
-        <w:t xml:space="preserve">While it may be tempting to remove all features with low importance scores, it is important to remember that these importances are specific to the Lasso model and may differ for other models. For this reason, I decided to retain these features for the time </w:t>
-      </w:r>
-      <w:proofErr w:type="gramStart"/>
-      <w:r>
-        <w:rPr>
-          <w:rFonts w:ascii="Times New Roman" w:hAnsi="Times New Roman" w:cs="Times New Roman"/>
-        </w:rPr>
-        <w:t>being.</w:t>
-      </w:r>
-      <w:r>
-        <w:rPr>
-          <w:rFonts w:ascii="Times New Roman" w:hAnsi="Times New Roman" w:cs="Times New Roman"/>
-        </w:rPr>
-        <w:t>.</w:t>
-      </w:r>
-      <w:proofErr w:type="gramEnd"/>
+        <w:t>While it may be tempting to remove all features with low importance scores, it is important to remember that these importances are specific to the Lasso model and may differ for other models. For this reason, I decided to retain these features for the time being.</w:t>
+      </w:r>
       <w:r>
         <w:rPr>
           <w:rFonts w:ascii="Times New Roman" w:hAnsi="Times New Roman" w:cs="Times New Roman"/>
@@ -5657,7 +5566,7 @@
           <w:noProof/>
         </w:rPr>
         <w:drawing>
-          <wp:anchor distT="0" distB="0" distL="114300" distR="114300" simplePos="0" relativeHeight="251708416" behindDoc="0" locked="0" layoutInCell="1" allowOverlap="1" wp14:anchorId="1A9EA20C" wp14:editId="5D50DBF6">
+          <wp:anchor distT="0" distB="0" distL="114300" distR="114300" simplePos="0" relativeHeight="251708416" behindDoc="0" locked="0" layoutInCell="1" allowOverlap="1" wp14:anchorId="1A9EA20C" wp14:editId="0A4626B6">
             <wp:simplePos x="0" y="0"/>
             <wp:positionH relativeFrom="column">
               <wp:posOffset>641350</wp:posOffset>
@@ -10544,6 +10453,7 @@
   <w:style w:type="character" w:default="1" w:styleId="DefaultParagraphFont">
     <w:name w:val="Default Paragraph Font"/>
     <w:uiPriority w:val="1"/>
+    <w:semiHidden/>
     <w:unhideWhenUsed/>
   </w:style>
   <w:style w:type="table" w:default="1" w:styleId="TableNormal">

</xml_diff>